<commit_message>
this is OS final paper
</commit_message>
<xml_diff>
--- a/CISC640-OS/Final_Paper/Webb_Final_Paper.docx
+++ b/CISC640-OS/Final_Paper/Webb_Final_Paper.docx
@@ -1044,39 +1044,326 @@
         </w:rPr>
         <w:t>, 2018)</w:t>
       </w:r>
+    </w:p>
+    <w:p>
+      <w:pPr>
+        <w:spacing w:after="0" w:line="240" w:lineRule="auto"/>
+        <w:rPr>
+          <w:rFonts w:ascii="Times New Roman" w:eastAsia="Times New Roman" w:hAnsi="Times New Roman" w:cs="Times New Roman"/>
+          <w:sz w:val="24"/>
+          <w:szCs w:val="24"/>
+        </w:rPr>
+      </w:pPr>
+    </w:p>
+    <w:p>
+      <w:pPr>
+        <w:spacing w:after="0" w:line="240" w:lineRule="auto"/>
+        <w:rPr>
+          <w:rFonts w:ascii="Times New Roman" w:eastAsia="Times New Roman" w:hAnsi="Times New Roman" w:cs="Times New Roman"/>
+          <w:sz w:val="24"/>
+          <w:szCs w:val="24"/>
+        </w:rPr>
+      </w:pPr>
+      <w:r>
+        <w:rPr>
+          <w:rFonts w:ascii="Times New Roman" w:eastAsia="Times New Roman" w:hAnsi="Times New Roman" w:cs="Times New Roman"/>
+          <w:sz w:val="24"/>
+          <w:szCs w:val="24"/>
+        </w:rPr>
+        <w:t xml:space="preserve">Scott, B., Xu, J., Zhang, J., </w:t>
+      </w:r>
+      <w:r>
+        <w:rPr>
+          <w:rFonts w:ascii="Times New Roman" w:eastAsia="Times New Roman" w:hAnsi="Times New Roman" w:cs="Times New Roman"/>
+          <w:sz w:val="24"/>
+          <w:szCs w:val="24"/>
+        </w:rPr>
+        <w:t xml:space="preserve">Brown, A., Clark, E., Yuan, </w:t>
+      </w:r>
+      <w:proofErr w:type="spellStart"/>
+      <w:r>
+        <w:rPr>
+          <w:rFonts w:ascii="Times New Roman" w:eastAsia="Times New Roman" w:hAnsi="Times New Roman" w:cs="Times New Roman"/>
+          <w:sz w:val="24"/>
+          <w:szCs w:val="24"/>
+        </w:rPr>
+        <w:t>X</w:t>
+      </w:r>
+      <w:proofErr w:type="gramStart"/>
+      <w:r>
+        <w:rPr>
+          <w:rFonts w:ascii="Times New Roman" w:eastAsia="Times New Roman" w:hAnsi="Times New Roman" w:cs="Times New Roman"/>
+          <w:sz w:val="24"/>
+          <w:szCs w:val="24"/>
+        </w:rPr>
+        <w:t>,</w:t>
+      </w:r>
+      <w:r>
+        <w:rPr>
+          <w:rFonts w:ascii="Times New Roman" w:eastAsia="Times New Roman" w:hAnsi="Times New Roman" w:cs="Times New Roman"/>
+          <w:sz w:val="24"/>
+          <w:szCs w:val="24"/>
+        </w:rPr>
+        <w:t>Williams</w:t>
+      </w:r>
+      <w:proofErr w:type="spellEnd"/>
+      <w:proofErr w:type="gramEnd"/>
+      <w:r>
+        <w:rPr>
+          <w:rFonts w:ascii="Times New Roman" w:eastAsia="Times New Roman" w:hAnsi="Times New Roman" w:cs="Times New Roman"/>
+          <w:sz w:val="24"/>
+          <w:szCs w:val="24"/>
+        </w:rPr>
+        <w:t xml:space="preserve">, K. (2017, December 14). </w:t>
+      </w:r>
+      <w:r>
+        <w:rPr>
+          <w:rFonts w:ascii="Times New Roman" w:eastAsia="Times New Roman" w:hAnsi="Times New Roman" w:cs="Times New Roman"/>
+          <w:i/>
+          <w:sz w:val="24"/>
+          <w:szCs w:val="24"/>
+        </w:rPr>
+        <w:t>An interactive visualization tool for teaching ARP spoofing attack</w:t>
+      </w:r>
+      <w:r>
+        <w:rPr>
+          <w:rFonts w:ascii="Times New Roman" w:eastAsia="Times New Roman" w:hAnsi="Times New Roman" w:cs="Times New Roman"/>
+          <w:i/>
+          <w:sz w:val="24"/>
+          <w:szCs w:val="24"/>
+        </w:rPr>
+        <w:t>.</w:t>
+      </w:r>
+      <w:r>
+        <w:rPr>
+          <w:rFonts w:ascii="Times New Roman" w:eastAsia="Times New Roman" w:hAnsi="Times New Roman" w:cs="Times New Roman"/>
+          <w:sz w:val="24"/>
+          <w:szCs w:val="24"/>
+        </w:rPr>
+        <w:t xml:space="preserve">  </w:t>
+      </w:r>
+      <w:proofErr w:type="spellStart"/>
+      <w:proofErr w:type="gramStart"/>
+      <w:r>
+        <w:rPr>
+          <w:rFonts w:ascii="Times New Roman" w:eastAsia="Times New Roman" w:hAnsi="Times New Roman" w:cs="Times New Roman"/>
+          <w:sz w:val="24"/>
+          <w:szCs w:val="24"/>
+        </w:rPr>
+        <w:t>doi</w:t>
+      </w:r>
+      <w:proofErr w:type="spellEnd"/>
+      <w:proofErr w:type="gramEnd"/>
+      <w:r>
+        <w:rPr>
+          <w:rFonts w:ascii="Times New Roman" w:eastAsia="Times New Roman" w:hAnsi="Times New Roman" w:cs="Times New Roman"/>
+          <w:sz w:val="24"/>
+          <w:szCs w:val="24"/>
+        </w:rPr>
+        <w:t>: 10.1109/FIE.2017.8190531</w:t>
+      </w:r>
+    </w:p>
+    <w:p>
+      <w:pPr>
+        <w:spacing w:after="0" w:line="240" w:lineRule="auto"/>
+        <w:rPr>
+          <w:rFonts w:ascii="Times New Roman" w:eastAsia="Times New Roman" w:hAnsi="Times New Roman" w:cs="Times New Roman"/>
+          <w:sz w:val="24"/>
+          <w:szCs w:val="24"/>
+        </w:rPr>
+      </w:pPr>
+      <w:r>
+        <w:rPr>
+          <w:rFonts w:ascii="Times New Roman" w:eastAsia="Times New Roman" w:hAnsi="Times New Roman" w:cs="Times New Roman"/>
+          <w:sz w:val="24"/>
+          <w:szCs w:val="24"/>
+        </w:rPr>
+        <w:t>(Scott, et al., 2017)</w:t>
+      </w:r>
+    </w:p>
+    <w:p>
+      <w:pPr>
+        <w:spacing w:after="0" w:line="240" w:lineRule="auto"/>
+        <w:rPr>
+          <w:rFonts w:ascii="Times New Roman" w:eastAsia="Times New Roman" w:hAnsi="Times New Roman" w:cs="Times New Roman"/>
+          <w:sz w:val="24"/>
+          <w:szCs w:val="24"/>
+        </w:rPr>
+      </w:pPr>
+      <w:r>
+        <w:rPr>
+          <w:rFonts w:ascii="Times New Roman" w:eastAsia="Times New Roman" w:hAnsi="Times New Roman" w:cs="Times New Roman"/>
+          <w:sz w:val="24"/>
+          <w:szCs w:val="24"/>
+        </w:rPr>
+        <w:t>(Scott, B. Zhang, J. Brown, A. Clark, E. Yuan,</w:t>
+      </w:r>
+      <w:r>
+        <w:rPr>
+          <w:rFonts w:ascii="Times New Roman" w:eastAsia="Times New Roman" w:hAnsi="Times New Roman" w:cs="Times New Roman"/>
+          <w:sz w:val="24"/>
+          <w:szCs w:val="24"/>
+        </w:rPr>
+        <w:t xml:space="preserve"> </w:t>
+      </w:r>
+      <w:r>
+        <w:rPr>
+          <w:rFonts w:ascii="Times New Roman" w:eastAsia="Times New Roman" w:hAnsi="Times New Roman" w:cs="Times New Roman"/>
+          <w:sz w:val="24"/>
+          <w:szCs w:val="24"/>
+        </w:rPr>
+        <w:t>X. Williams, K., 2017)</w:t>
+      </w:r>
+    </w:p>
+    <w:p>
+      <w:pPr>
+        <w:spacing w:after="0" w:line="240" w:lineRule="auto"/>
+        <w:rPr>
+          <w:rFonts w:ascii="Times New Roman" w:eastAsia="Times New Roman" w:hAnsi="Times New Roman" w:cs="Times New Roman"/>
+          <w:sz w:val="24"/>
+          <w:szCs w:val="24"/>
+        </w:rPr>
+      </w:pPr>
+    </w:p>
+    <w:p>
+      <w:pPr>
+        <w:spacing w:after="0" w:line="240" w:lineRule="auto"/>
+        <w:rPr>
+          <w:rFonts w:ascii="Times New Roman" w:eastAsia="Times New Roman" w:hAnsi="Times New Roman" w:cs="Times New Roman"/>
+          <w:sz w:val="24"/>
+          <w:szCs w:val="24"/>
+        </w:rPr>
+      </w:pPr>
+      <w:proofErr w:type="spellStart"/>
+      <w:r>
+        <w:t>Rehman</w:t>
+      </w:r>
+      <w:proofErr w:type="spellEnd"/>
+      <w:r>
+        <w:t xml:space="preserve">, U. U., &amp; </w:t>
+      </w:r>
+      <w:proofErr w:type="spellStart"/>
+      <w:r>
+        <w:t>Abbasi</w:t>
+      </w:r>
+      <w:proofErr w:type="spellEnd"/>
+      <w:r>
+        <w:t>, A. G. (2014, December 9).</w:t>
+      </w:r>
+      <w:r>
+        <w:t xml:space="preserve"> </w:t>
+      </w:r>
+      <w:r>
+        <w:rPr>
+          <w:i/>
+        </w:rPr>
+        <w:t xml:space="preserve">Security analysis of VoIP architecture for identifying SIP vulnerabilities. </w:t>
+      </w:r>
+      <w:proofErr w:type="spellStart"/>
+      <w:r>
+        <w:t>doi</w:t>
+      </w:r>
+      <w:proofErr w:type="spellEnd"/>
+      <w:r>
+        <w:t>: 10.1109/ICET.2014.7021022</w:t>
+      </w:r>
+    </w:p>
+    <w:p>
+      <w:pPr>
+        <w:spacing w:after="0" w:line="240" w:lineRule="auto"/>
+        <w:rPr>
+          <w:rFonts w:ascii="Times New Roman" w:eastAsia="Times New Roman" w:hAnsi="Times New Roman" w:cs="Times New Roman"/>
+          <w:sz w:val="24"/>
+          <w:szCs w:val="24"/>
+        </w:rPr>
+      </w:pPr>
+    </w:p>
+    <w:p>
+      <w:pPr>
+        <w:spacing w:after="0" w:line="240" w:lineRule="auto"/>
+        <w:rPr>
+          <w:rFonts w:ascii="Times New Roman" w:eastAsia="Times New Roman" w:hAnsi="Times New Roman" w:cs="Times New Roman"/>
+          <w:sz w:val="24"/>
+          <w:szCs w:val="24"/>
+        </w:rPr>
+      </w:pPr>
+      <w:r>
+        <w:rPr>
+          <w:rFonts w:ascii="Times New Roman" w:eastAsia="Times New Roman" w:hAnsi="Times New Roman" w:cs="Times New Roman"/>
+          <w:sz w:val="24"/>
+          <w:szCs w:val="24"/>
+        </w:rPr>
+        <w:t>(</w:t>
+      </w:r>
+      <w:proofErr w:type="spellStart"/>
+      <w:r>
+        <w:rPr>
+          <w:rFonts w:ascii="Times New Roman" w:eastAsia="Times New Roman" w:hAnsi="Times New Roman" w:cs="Times New Roman"/>
+          <w:sz w:val="24"/>
+          <w:szCs w:val="24"/>
+        </w:rPr>
+        <w:t>Rehman</w:t>
+      </w:r>
+      <w:proofErr w:type="spellEnd"/>
+      <w:r>
+        <w:rPr>
+          <w:rFonts w:ascii="Times New Roman" w:eastAsia="Times New Roman" w:hAnsi="Times New Roman" w:cs="Times New Roman"/>
+          <w:sz w:val="24"/>
+          <w:szCs w:val="24"/>
+        </w:rPr>
+        <w:t xml:space="preserve"> &amp; </w:t>
+      </w:r>
+      <w:proofErr w:type="spellStart"/>
+      <w:r>
+        <w:rPr>
+          <w:rFonts w:ascii="Times New Roman" w:eastAsia="Times New Roman" w:hAnsi="Times New Roman" w:cs="Times New Roman"/>
+          <w:sz w:val="24"/>
+          <w:szCs w:val="24"/>
+        </w:rPr>
+        <w:t>Abbasi</w:t>
+      </w:r>
+      <w:proofErr w:type="spellEnd"/>
+      <w:r>
+        <w:rPr>
+          <w:rFonts w:ascii="Times New Roman" w:eastAsia="Times New Roman" w:hAnsi="Times New Roman" w:cs="Times New Roman"/>
+          <w:sz w:val="24"/>
+          <w:szCs w:val="24"/>
+        </w:rPr>
+        <w:t>, 2014)</w:t>
+      </w:r>
+    </w:p>
+    <w:p>
+      <w:pPr>
+        <w:spacing w:after="0" w:line="240" w:lineRule="auto"/>
+        <w:rPr>
+          <w:rFonts w:ascii="Times New Roman" w:eastAsia="Times New Roman" w:hAnsi="Times New Roman" w:cs="Times New Roman"/>
+          <w:sz w:val="24"/>
+          <w:szCs w:val="24"/>
+        </w:rPr>
+      </w:pPr>
+    </w:p>
+    <w:p>
+      <w:pPr>
+        <w:spacing w:after="0" w:line="240" w:lineRule="auto"/>
+        <w:rPr>
+          <w:rFonts w:ascii="Times New Roman" w:eastAsia="Times New Roman" w:hAnsi="Times New Roman" w:cs="Times New Roman"/>
+          <w:sz w:val="24"/>
+          <w:szCs w:val="24"/>
+        </w:rPr>
+      </w:pPr>
+    </w:p>
+    <w:p>
+      <w:pPr>
+        <w:spacing w:after="0" w:line="240" w:lineRule="auto"/>
+        <w:rPr>
+          <w:rFonts w:ascii="Times New Roman" w:eastAsia="Times New Roman" w:hAnsi="Times New Roman" w:cs="Times New Roman"/>
+          <w:i/>
+          <w:sz w:val="24"/>
+          <w:szCs w:val="24"/>
+        </w:rPr>
+      </w:pPr>
       <w:bookmarkStart w:id="0" w:name="_GoBack"/>
       <w:bookmarkEnd w:id="0"/>
-    </w:p>
-    <w:p>
-      <w:pPr>
-        <w:spacing w:after="0" w:line="240" w:lineRule="auto"/>
-        <w:rPr>
-          <w:rFonts w:ascii="Times New Roman" w:eastAsia="Times New Roman" w:hAnsi="Times New Roman" w:cs="Times New Roman"/>
-          <w:sz w:val="24"/>
-          <w:szCs w:val="24"/>
-        </w:rPr>
-      </w:pPr>
-    </w:p>
-    <w:p>
-      <w:pPr>
-        <w:spacing w:after="0" w:line="240" w:lineRule="auto"/>
-        <w:rPr>
-          <w:rFonts w:ascii="Times New Roman" w:eastAsia="Times New Roman" w:hAnsi="Times New Roman" w:cs="Times New Roman"/>
-          <w:sz w:val="24"/>
-          <w:szCs w:val="24"/>
-        </w:rPr>
-      </w:pPr>
-    </w:p>
-    <w:p>
-      <w:pPr>
-        <w:spacing w:after="0" w:line="240" w:lineRule="auto"/>
-        <w:rPr>
-          <w:rFonts w:ascii="Times New Roman" w:eastAsia="Times New Roman" w:hAnsi="Times New Roman" w:cs="Times New Roman"/>
-          <w:i/>
-          <w:sz w:val="24"/>
-          <w:szCs w:val="24"/>
-        </w:rPr>
-      </w:pPr>
     </w:p>
     <w:p>
       <w:pPr>
@@ -1536,6 +1823,18 @@
     <w:semiHidden/>
     <w:unhideWhenUsed/>
   </w:style>
+  <w:style w:type="character" w:styleId="Hyperlink">
+    <w:name w:val="Hyperlink"/>
+    <w:basedOn w:val="DefaultParagraphFont"/>
+    <w:uiPriority w:val="99"/>
+    <w:semiHidden/>
+    <w:unhideWhenUsed/>
+    <w:rsid w:val="00E46F4D"/>
+    <w:rPr>
+      <w:color w:val="0000FF"/>
+      <w:u w:val="single"/>
+    </w:rPr>
+  </w:style>
 </w:styles>
 </file>
 

</xml_diff>